<commit_message>
added some correction and ids
</commit_message>
<xml_diff>
--- a/Assignment 2.docx
+++ b/Assignment 2.docx
@@ -25,6 +25,12 @@
       <w:r>
         <w:t xml:space="preserve">Tomer Shaked - </w:t>
       </w:r>
+      <w:r>
+        <w:rPr>
+          <w14:ligatures w14:val="none"/>
+        </w:rPr>
+        <w:t>315822221</w:t>
+      </w:r>
     </w:p>
     <w:p>
       <w:pPr>
@@ -34,7 +40,10 @@
         </w:rPr>
       </w:pPr>
       <w:r>
-        <w:t xml:space="preserve">Elad Sofer – </w:t>
+        <w:t xml:space="preserve">Elad Sofer </w:t>
+      </w:r>
+      <w:r>
+        <w:t>– 312124662</w:t>
       </w:r>
     </w:p>
     <w:p>
@@ -218,15 +227,7 @@
           <w:color w:val="0D0D0D"/>
           <w:shd w:val="clear" w:color="auto" w:fill="FFFFFF"/>
         </w:rPr>
-        <w:t>but only on the stat</w:t>
-      </w:r>
-      <w:r>
-        <w:rPr>
-          <w:rFonts w:ascii="Segoe UI" w:hAnsi="Segoe UI" w:cs="Segoe UI"/>
-          <w:color w:val="0D0D0D"/>
-          <w:shd w:val="clear" w:color="auto" w:fill="FFFFFF"/>
-        </w:rPr>
-        <w:t>e.</w:t>
+        <w:t>but only on the state.</w:t>
       </w:r>
       <w:r>
         <w:t xml:space="preserve"> </w:t>
@@ -244,7 +245,6 @@
       <w:pPr>
         <w:jc w:val="right"/>
         <w:rPr>
-          <w:rFonts w:hint="cs"/>
           <w:i/>
           <w:rtl/>
         </w:rPr>
@@ -1234,29 +1234,7 @@
               <w:szCs w:val="24"/>
               <w:shd w:val="clear" w:color="auto" w:fill="FFFFFF"/>
             </w:rPr>
-            <m:t>=</m:t>
-          </m:r>
-          <m:r>
-            <w:rPr>
-              <w:rStyle w:val="mord"/>
-              <w:rFonts w:ascii="Cambria Math" w:hAnsi="Cambria Math"/>
-              <w:color w:val="0D0D0D"/>
-              <w:sz w:val="24"/>
-              <w:szCs w:val="24"/>
-              <w:shd w:val="clear" w:color="auto" w:fill="FFFFFF"/>
-            </w:rPr>
-            <m:t xml:space="preserve"> </m:t>
-          </m:r>
-          <m:r>
-            <w:rPr>
-              <w:rStyle w:val="mord"/>
-              <w:rFonts w:ascii="Cambria Math" w:hAnsi="Cambria Math"/>
-              <w:color w:val="0D0D0D"/>
-              <w:sz w:val="24"/>
-              <w:szCs w:val="24"/>
-              <w:shd w:val="clear" w:color="auto" w:fill="FFFFFF"/>
-            </w:rPr>
-            <m:t xml:space="preserve"> </m:t>
+            <m:t xml:space="preserve">=  </m:t>
           </m:r>
           <m:nary>
             <m:naryPr>
@@ -1679,18 +1657,7 @@
               <w:szCs w:val="24"/>
               <w:shd w:val="clear" w:color="auto" w:fill="FFFFFF"/>
             </w:rPr>
-            <m:t xml:space="preserve">= </m:t>
-          </m:r>
-          <m:r>
-            <w:rPr>
-              <w:rStyle w:val="mord"/>
-              <w:rFonts w:ascii="Cambria Math" w:hAnsi="Cambria Math"/>
-              <w:color w:val="0D0D0D"/>
-              <w:sz w:val="24"/>
-              <w:szCs w:val="24"/>
-              <w:shd w:val="clear" w:color="auto" w:fill="FFFFFF"/>
-            </w:rPr>
-            <m:t>b</m:t>
+            <m:t>= b</m:t>
           </m:r>
           <m:r>
             <m:rPr>
@@ -2099,18 +2066,7 @@
                   <w:szCs w:val="24"/>
                   <w:shd w:val="clear" w:color="auto" w:fill="FFFFFF"/>
                 </w:rPr>
-                <m:t xml:space="preserve"> </m:t>
-              </m:r>
-              <m:r>
-                <w:rPr>
-                  <w:rStyle w:val="mord"/>
-                  <w:rFonts w:ascii="Cambria Math" w:hAnsi="Cambria Math"/>
-                  <w:color w:val="0D0D0D"/>
-                  <w:sz w:val="24"/>
-                  <w:szCs w:val="24"/>
-                  <w:shd w:val="clear" w:color="auto" w:fill="FFFFFF"/>
-                </w:rPr>
-                <m:t>b</m:t>
+                <m:t xml:space="preserve"> b</m:t>
               </m:r>
               <m:r>
                 <m:rPr>
@@ -2508,18 +2464,7 @@
                       <w:szCs w:val="24"/>
                       <w:shd w:val="clear" w:color="auto" w:fill="FFFFFF"/>
                     </w:rPr>
-                    <m:t>=</m:t>
-                  </m:r>
-                  <m:r>
-                    <w:rPr>
-                      <w:rStyle w:val="mclose"/>
-                      <w:rFonts w:ascii="Cambria Math" w:hAnsi="Cambria Math"/>
-                      <w:color w:val="0D0D0D"/>
-                      <w:sz w:val="24"/>
-                      <w:szCs w:val="24"/>
-                      <w:shd w:val="clear" w:color="auto" w:fill="FFFFFF"/>
-                    </w:rPr>
-                    <m:t xml:space="preserve"> </m:t>
+                    <m:t xml:space="preserve">= </m:t>
                   </m:r>
                   <m:r>
                     <w:rPr>
@@ -2530,18 +2475,7 @@
                       <w:szCs w:val="24"/>
                       <w:shd w:val="clear" w:color="auto" w:fill="FFFFFF"/>
                     </w:rPr>
-                    <m:t xml:space="preserve"> </m:t>
-                  </m:r>
-                  <m:r>
-                    <w:rPr>
-                      <w:rStyle w:val="mord"/>
-                      <w:rFonts w:ascii="Cambria Math" w:hAnsi="Cambria Math"/>
-                      <w:color w:val="0D0D0D"/>
-                      <w:sz w:val="24"/>
-                      <w:szCs w:val="24"/>
-                      <w:shd w:val="clear" w:color="auto" w:fill="FFFFFF"/>
-                    </w:rPr>
-                    <m:t>b</m:t>
+                    <m:t xml:space="preserve"> b</m:t>
                   </m:r>
                   <m:d>
                     <m:dPr>
@@ -2708,9 +2642,6 @@
     <w:p>
       <w:pPr>
         <w:jc w:val="right"/>
-        <w:rPr>
-          <w:rFonts w:hint="cs"/>
-        </w:rPr>
       </w:pPr>
     </w:p>
     <w:p>
@@ -3523,23 +3454,43 @@
             <m:sSubPr>
               <m:ctrlPr>
                 <w:rPr>
-                  <w:rFonts w:ascii="Cambria Math" w:hAnsi="Cambria Math"/>
+                  <w:rFonts w:ascii="Cambria Math" w:hAnsi="Cambria Math" w:cstheme="majorBidi"/>
                   <w:i/>
+                  <w:sz w:val="24"/>
+                  <w:szCs w:val="24"/>
                 </w:rPr>
               </m:ctrlPr>
             </m:sSubPr>
             <m:e>
-              <m:r>
-                <w:rPr>
-                  <w:rFonts w:ascii="Cambria Math" w:hAnsi="Cambria Math"/>
-                </w:rPr>
-                <m:t>δ</m:t>
-              </m:r>
+              <m:acc>
+                <m:accPr>
+                  <m:ctrlPr>
+                    <w:rPr>
+                      <w:rFonts w:ascii="Cambria Math" w:hAnsi="Cambria Math" w:cstheme="majorBidi"/>
+                      <w:i/>
+                      <w:sz w:val="24"/>
+                      <w:szCs w:val="24"/>
+                    </w:rPr>
+                  </m:ctrlPr>
+                </m:accPr>
+                <m:e>
+                  <m:r>
+                    <w:rPr>
+                      <w:rFonts w:ascii="Cambria Math" w:hAnsi="Cambria Math" w:cstheme="majorBidi"/>
+                      <w:sz w:val="24"/>
+                      <w:szCs w:val="24"/>
+                    </w:rPr>
+                    <m:t>δ</m:t>
+                  </m:r>
+                </m:e>
+              </m:acc>
             </m:e>
             <m:sub>
               <m:r>
                 <w:rPr>
-                  <w:rFonts w:ascii="Cambria Math" w:hAnsi="Cambria Math"/>
+                  <w:rFonts w:ascii="Cambria Math" w:hAnsi="Cambria Math" w:cstheme="majorBidi"/>
+                  <w:sz w:val="24"/>
+                  <w:szCs w:val="24"/>
                 </w:rPr>
                 <m:t>t</m:t>
               </m:r>
@@ -3587,23 +3538,43 @@
             <m:sSubPr>
               <m:ctrlPr>
                 <w:rPr>
-                  <w:rFonts w:ascii="Cambria Math" w:hAnsi="Cambria Math"/>
+                  <w:rFonts w:ascii="Cambria Math" w:hAnsi="Cambria Math" w:cstheme="majorBidi"/>
                   <w:i/>
+                  <w:sz w:val="24"/>
+                  <w:szCs w:val="24"/>
                 </w:rPr>
               </m:ctrlPr>
             </m:sSubPr>
             <m:e>
-              <m:r>
-                <w:rPr>
-                  <w:rFonts w:ascii="Cambria Math" w:hAnsi="Cambria Math"/>
-                </w:rPr>
-                <m:t>V</m:t>
-              </m:r>
+              <m:acc>
+                <m:accPr>
+                  <m:ctrlPr>
+                    <w:rPr>
+                      <w:rFonts w:ascii="Cambria Math" w:hAnsi="Cambria Math" w:cstheme="majorBidi"/>
+                      <w:i/>
+                      <w:sz w:val="24"/>
+                      <w:szCs w:val="24"/>
+                    </w:rPr>
+                  </m:ctrlPr>
+                </m:accPr>
+                <m:e>
+                  <m:r>
+                    <w:rPr>
+                      <w:rFonts w:ascii="Cambria Math" w:hAnsi="Cambria Math" w:cstheme="majorBidi"/>
+                      <w:sz w:val="24"/>
+                      <w:szCs w:val="24"/>
+                    </w:rPr>
+                    <m:t>V</m:t>
+                  </m:r>
+                </m:e>
+              </m:acc>
             </m:e>
             <m:sub>
               <m:r>
                 <w:rPr>
-                  <w:rFonts w:ascii="Cambria Math" w:hAnsi="Cambria Math"/>
+                  <w:rFonts w:ascii="Cambria Math" w:hAnsi="Cambria Math" w:cstheme="majorBidi"/>
+                  <w:sz w:val="24"/>
+                  <w:szCs w:val="24"/>
                 </w:rPr>
                 <m:t>v</m:t>
               </m:r>
@@ -3613,8 +3584,10 @@
             <m:dPr>
               <m:ctrlPr>
                 <w:rPr>
-                  <w:rFonts w:ascii="Cambria Math" w:hAnsi="Cambria Math"/>
+                  <w:rFonts w:ascii="Cambria Math" w:hAnsi="Cambria Math" w:cstheme="majorBidi"/>
                   <w:i/>
+                  <w:sz w:val="24"/>
+                  <w:szCs w:val="24"/>
                 </w:rPr>
               </m:ctrlPr>
             </m:dPr>
@@ -3623,15 +3596,19 @@
                 <m:sSubPr>
                   <m:ctrlPr>
                     <w:rPr>
-                      <w:rFonts w:ascii="Cambria Math" w:hAnsi="Cambria Math"/>
+                      <w:rFonts w:ascii="Cambria Math" w:hAnsi="Cambria Math" w:cstheme="majorBidi"/>
                       <w:i/>
+                      <w:sz w:val="24"/>
+                      <w:szCs w:val="24"/>
                     </w:rPr>
                   </m:ctrlPr>
                 </m:sSubPr>
                 <m:e>
                   <m:r>
                     <w:rPr>
-                      <w:rFonts w:ascii="Cambria Math" w:hAnsi="Cambria Math"/>
+                      <w:rFonts w:ascii="Cambria Math" w:hAnsi="Cambria Math" w:cstheme="majorBidi"/>
+                      <w:sz w:val="24"/>
+                      <w:szCs w:val="24"/>
                     </w:rPr>
                     <m:t>s</m:t>
                   </m:r>
@@ -3639,9 +3616,19 @@
                 <m:sub>
                   <m:r>
                     <w:rPr>
-                      <w:rFonts w:ascii="Cambria Math" w:hAnsi="Cambria Math"/>
-                    </w:rPr>
-                    <m:t>t+1</m:t>
+                      <w:rFonts w:ascii="Cambria Math" w:hAnsi="Cambria Math" w:cstheme="majorBidi"/>
+                      <w:sz w:val="24"/>
+                      <w:szCs w:val="24"/>
+                    </w:rPr>
+                    <m:t>t</m:t>
+                  </m:r>
+                  <m:r>
+                    <w:rPr>
+                      <w:rFonts w:ascii="Cambria Math" w:hAnsi="Cambria Math" w:cstheme="majorBidi"/>
+                      <w:sz w:val="24"/>
+                      <w:szCs w:val="24"/>
+                    </w:rPr>
+                    <m:t>+1</m:t>
                   </m:r>
                 </m:sub>
               </m:sSub>
@@ -3657,23 +3644,43 @@
             <m:sSubPr>
               <m:ctrlPr>
                 <w:rPr>
-                  <w:rFonts w:ascii="Cambria Math" w:hAnsi="Cambria Math"/>
+                  <w:rFonts w:ascii="Cambria Math" w:hAnsi="Cambria Math" w:cstheme="majorBidi"/>
                   <w:i/>
+                  <w:sz w:val="24"/>
+                  <w:szCs w:val="24"/>
                 </w:rPr>
               </m:ctrlPr>
             </m:sSubPr>
             <m:e>
-              <m:r>
-                <w:rPr>
-                  <w:rFonts w:ascii="Cambria Math" w:hAnsi="Cambria Math"/>
-                </w:rPr>
-                <m:t>V</m:t>
-              </m:r>
+              <m:acc>
+                <m:accPr>
+                  <m:ctrlPr>
+                    <w:rPr>
+                      <w:rFonts w:ascii="Cambria Math" w:hAnsi="Cambria Math" w:cstheme="majorBidi"/>
+                      <w:i/>
+                      <w:sz w:val="24"/>
+                      <w:szCs w:val="24"/>
+                    </w:rPr>
+                  </m:ctrlPr>
+                </m:accPr>
+                <m:e>
+                  <m:r>
+                    <w:rPr>
+                      <w:rFonts w:ascii="Cambria Math" w:hAnsi="Cambria Math" w:cstheme="majorBidi"/>
+                      <w:sz w:val="24"/>
+                      <w:szCs w:val="24"/>
+                    </w:rPr>
+                    <m:t>V</m:t>
+                  </m:r>
+                </m:e>
+              </m:acc>
             </m:e>
             <m:sub>
               <m:r>
                 <w:rPr>
-                  <w:rFonts w:ascii="Cambria Math" w:hAnsi="Cambria Math"/>
+                  <w:rFonts w:ascii="Cambria Math" w:hAnsi="Cambria Math" w:cstheme="majorBidi"/>
+                  <w:sz w:val="24"/>
+                  <w:szCs w:val="24"/>
                 </w:rPr>
                 <m:t>v</m:t>
               </m:r>
@@ -3683,8 +3690,10 @@
             <m:dPr>
               <m:ctrlPr>
                 <w:rPr>
-                  <w:rFonts w:ascii="Cambria Math" w:hAnsi="Cambria Math"/>
+                  <w:rFonts w:ascii="Cambria Math" w:hAnsi="Cambria Math" w:cstheme="majorBidi"/>
                   <w:i/>
+                  <w:sz w:val="24"/>
+                  <w:szCs w:val="24"/>
                 </w:rPr>
               </m:ctrlPr>
             </m:dPr>
@@ -3693,15 +3702,19 @@
                 <m:sSubPr>
                   <m:ctrlPr>
                     <w:rPr>
-                      <w:rFonts w:ascii="Cambria Math" w:hAnsi="Cambria Math"/>
+                      <w:rFonts w:ascii="Cambria Math" w:hAnsi="Cambria Math" w:cstheme="majorBidi"/>
                       <w:i/>
+                      <w:sz w:val="24"/>
+                      <w:szCs w:val="24"/>
                     </w:rPr>
                   </m:ctrlPr>
                 </m:sSubPr>
                 <m:e>
                   <m:r>
                     <w:rPr>
-                      <w:rFonts w:ascii="Cambria Math" w:hAnsi="Cambria Math"/>
+                      <w:rFonts w:ascii="Cambria Math" w:hAnsi="Cambria Math" w:cstheme="majorBidi"/>
+                      <w:sz w:val="24"/>
+                      <w:szCs w:val="24"/>
                     </w:rPr>
                     <m:t>s</m:t>
                   </m:r>
@@ -3709,7 +3722,871 @@
                 <m:sub>
                   <m:r>
                     <w:rPr>
-                      <w:rFonts w:ascii="Cambria Math" w:hAnsi="Cambria Math"/>
+                      <w:rFonts w:ascii="Cambria Math" w:hAnsi="Cambria Math" w:cstheme="majorBidi"/>
+                      <w:sz w:val="24"/>
+                      <w:szCs w:val="24"/>
+                    </w:rPr>
+                    <m:t>t</m:t>
+                  </m:r>
+                </m:sub>
+              </m:sSub>
+            </m:e>
+          </m:d>
+        </m:oMath>
+      </m:oMathPara>
+    </w:p>
+    <w:p>
+      <w:pPr>
+        <w:rPr>
+          <w:rFonts w:eastAsiaTheme="minorEastAsia"/>
+          <w:rtl/>
+        </w:rPr>
+      </w:pPr>
+      <m:oMathPara>
+        <m:oMath>
+          <m:sSub>
+            <m:sSubPr>
+              <m:ctrlPr>
+                <w:rPr>
+                  <w:rFonts w:ascii="Cambria Math" w:hAnsi="Cambria Math" w:cstheme="majorBidi"/>
+                  <w:i/>
+                  <w:sz w:val="24"/>
+                  <w:szCs w:val="24"/>
+                </w:rPr>
+              </m:ctrlPr>
+            </m:sSubPr>
+            <m:e>
+              <m:acc>
+                <m:accPr>
+                  <m:ctrlPr>
+                    <w:rPr>
+                      <w:rFonts w:ascii="Cambria Math" w:hAnsi="Cambria Math" w:cstheme="majorBidi"/>
+                      <w:i/>
+                      <w:sz w:val="24"/>
+                      <w:szCs w:val="24"/>
+                    </w:rPr>
+                  </m:ctrlPr>
+                </m:accPr>
+                <m:e>
+                  <m:r>
+                    <w:rPr>
+                      <w:rFonts w:ascii="Cambria Math" w:hAnsi="Cambria Math" w:cstheme="majorBidi"/>
+                      <w:sz w:val="24"/>
+                      <w:szCs w:val="24"/>
+                    </w:rPr>
+                    <m:t>A</m:t>
+                  </m:r>
+                </m:e>
+              </m:acc>
+            </m:e>
+            <m:sub>
+              <m:r>
+                <w:rPr>
+                  <w:rFonts w:ascii="Cambria Math" w:hAnsi="Cambria Math" w:cstheme="majorBidi"/>
+                  <w:sz w:val="24"/>
+                  <w:szCs w:val="24"/>
+                </w:rPr>
+                <m:t>t</m:t>
+              </m:r>
+            </m:sub>
+          </m:sSub>
+          <m:r>
+            <w:rPr>
+              <w:rFonts w:ascii="Cambria Math" w:hAnsi="Cambria Math"/>
+            </w:rPr>
+            <m:t>=</m:t>
+          </m:r>
+          <m:sSub>
+            <m:sSubPr>
+              <m:ctrlPr>
+                <w:rPr>
+                  <w:rFonts w:ascii="Cambria Math" w:eastAsiaTheme="minorEastAsia" w:hAnsi="Cambria Math" w:cstheme="majorBidi"/>
+                  <w:i/>
+                  <w:sz w:val="24"/>
+                  <w:szCs w:val="24"/>
+                </w:rPr>
+              </m:ctrlPr>
+            </m:sSubPr>
+            <m:e>
+              <m:acc>
+                <m:accPr>
+                  <m:ctrlPr>
+                    <w:rPr>
+                      <w:rFonts w:ascii="Cambria Math" w:eastAsiaTheme="minorEastAsia" w:hAnsi="Cambria Math" w:cstheme="majorBidi"/>
+                      <w:i/>
+                      <w:sz w:val="24"/>
+                      <w:szCs w:val="24"/>
+                    </w:rPr>
+                  </m:ctrlPr>
+                </m:accPr>
+                <m:e>
+                  <m:r>
+                    <w:rPr>
+                      <w:rFonts w:ascii="Cambria Math" w:eastAsiaTheme="minorEastAsia" w:hAnsi="Cambria Math" w:cstheme="majorBidi"/>
+                      <w:sz w:val="24"/>
+                      <w:szCs w:val="24"/>
+                    </w:rPr>
+                    <m:t>Q</m:t>
+                  </m:r>
+                </m:e>
+              </m:acc>
+            </m:e>
+            <m:sub>
+              <m:r>
+                <w:rPr>
+                  <w:rFonts w:ascii="Cambria Math" w:eastAsiaTheme="minorEastAsia" w:hAnsi="Cambria Math" w:cstheme="majorBidi"/>
+                  <w:sz w:val="24"/>
+                  <w:szCs w:val="24"/>
+                </w:rPr>
+                <m:t>w</m:t>
+              </m:r>
+            </m:sub>
+          </m:sSub>
+          <m:d>
+            <m:dPr>
+              <m:ctrlPr>
+                <w:rPr>
+                  <w:rFonts w:ascii="Cambria Math" w:eastAsiaTheme="minorEastAsia" w:hAnsi="Cambria Math" w:cstheme="majorBidi"/>
+                  <w:i/>
+                  <w:sz w:val="24"/>
+                  <w:szCs w:val="24"/>
+                </w:rPr>
+              </m:ctrlPr>
+            </m:dPr>
+            <m:e>
+              <m:sSub>
+                <m:sSubPr>
+                  <m:ctrlPr>
+                    <w:rPr>
+                      <w:rFonts w:ascii="Cambria Math" w:eastAsiaTheme="minorEastAsia" w:hAnsi="Cambria Math" w:cstheme="majorBidi"/>
+                      <w:i/>
+                      <w:sz w:val="24"/>
+                      <w:szCs w:val="24"/>
+                    </w:rPr>
+                  </m:ctrlPr>
+                </m:sSubPr>
+                <m:e>
+                  <m:r>
+                    <w:rPr>
+                      <w:rFonts w:ascii="Cambria Math" w:eastAsiaTheme="minorEastAsia" w:hAnsi="Cambria Math" w:cstheme="majorBidi"/>
+                      <w:sz w:val="24"/>
+                      <w:szCs w:val="24"/>
+                    </w:rPr>
+                    <m:t>s</m:t>
+                  </m:r>
+                </m:e>
+                <m:sub>
+                  <m:r>
+                    <w:rPr>
+                      <w:rFonts w:ascii="Cambria Math" w:eastAsiaTheme="minorEastAsia" w:hAnsi="Cambria Math" w:cstheme="majorBidi"/>
+                      <w:sz w:val="24"/>
+                      <w:szCs w:val="24"/>
+                    </w:rPr>
+                    <m:t>t</m:t>
+                  </m:r>
+                </m:sub>
+              </m:sSub>
+              <m:r>
+                <w:rPr>
+                  <w:rFonts w:ascii="Cambria Math" w:eastAsiaTheme="minorEastAsia" w:hAnsi="Cambria Math" w:cstheme="majorBidi"/>
+                  <w:sz w:val="24"/>
+                  <w:szCs w:val="24"/>
+                </w:rPr>
+                <m:t>,</m:t>
+              </m:r>
+              <m:sSub>
+                <m:sSubPr>
+                  <m:ctrlPr>
+                    <w:rPr>
+                      <w:rFonts w:ascii="Cambria Math" w:eastAsiaTheme="minorEastAsia" w:hAnsi="Cambria Math" w:cstheme="majorBidi"/>
+                      <w:i/>
+                      <w:sz w:val="24"/>
+                      <w:szCs w:val="24"/>
+                    </w:rPr>
+                  </m:ctrlPr>
+                </m:sSubPr>
+                <m:e>
+                  <m:r>
+                    <w:rPr>
+                      <w:rFonts w:ascii="Cambria Math" w:eastAsiaTheme="minorEastAsia" w:hAnsi="Cambria Math" w:cstheme="majorBidi"/>
+                      <w:sz w:val="24"/>
+                      <w:szCs w:val="24"/>
+                    </w:rPr>
+                    <m:t>a</m:t>
+                  </m:r>
+                </m:e>
+                <m:sub>
+                  <m:r>
+                    <w:rPr>
+                      <w:rFonts w:ascii="Cambria Math" w:eastAsiaTheme="minorEastAsia" w:hAnsi="Cambria Math" w:cstheme="majorBidi"/>
+                      <w:sz w:val="24"/>
+                      <w:szCs w:val="24"/>
+                    </w:rPr>
+                    <m:t>t</m:t>
+                  </m:r>
+                </m:sub>
+              </m:sSub>
+            </m:e>
+          </m:d>
+          <m:r>
+            <w:rPr>
+              <w:rFonts w:ascii="Cambria Math" w:hAnsi="Cambria Math"/>
+            </w:rPr>
+            <m:t xml:space="preserve">- </m:t>
+          </m:r>
+          <m:sSub>
+            <m:sSubPr>
+              <m:ctrlPr>
+                <w:rPr>
+                  <w:rFonts w:ascii="Cambria Math" w:hAnsi="Cambria Math" w:cstheme="majorBidi"/>
+                  <w:i/>
+                  <w:sz w:val="24"/>
+                  <w:szCs w:val="24"/>
+                </w:rPr>
+              </m:ctrlPr>
+            </m:sSubPr>
+            <m:e>
+              <m:acc>
+                <m:accPr>
+                  <m:ctrlPr>
+                    <w:rPr>
+                      <w:rFonts w:ascii="Cambria Math" w:hAnsi="Cambria Math" w:cstheme="majorBidi"/>
+                      <w:i/>
+                      <w:sz w:val="24"/>
+                      <w:szCs w:val="24"/>
+                    </w:rPr>
+                  </m:ctrlPr>
+                </m:accPr>
+                <m:e>
+                  <m:r>
+                    <w:rPr>
+                      <w:rFonts w:ascii="Cambria Math" w:hAnsi="Cambria Math" w:cstheme="majorBidi"/>
+                      <w:sz w:val="24"/>
+                      <w:szCs w:val="24"/>
+                    </w:rPr>
+                    <m:t>V</m:t>
+                  </m:r>
+                </m:e>
+              </m:acc>
+            </m:e>
+            <m:sub>
+              <m:r>
+                <w:rPr>
+                  <w:rFonts w:ascii="Cambria Math" w:hAnsi="Cambria Math" w:cstheme="majorBidi"/>
+                  <w:sz w:val="24"/>
+                  <w:szCs w:val="24"/>
+                </w:rPr>
+                <m:t>v</m:t>
+              </m:r>
+            </m:sub>
+          </m:sSub>
+          <m:d>
+            <m:dPr>
+              <m:ctrlPr>
+                <w:rPr>
+                  <w:rFonts w:ascii="Cambria Math" w:hAnsi="Cambria Math" w:cstheme="majorBidi"/>
+                  <w:i/>
+                  <w:sz w:val="24"/>
+                  <w:szCs w:val="24"/>
+                </w:rPr>
+              </m:ctrlPr>
+            </m:dPr>
+            <m:e>
+              <m:sSub>
+                <m:sSubPr>
+                  <m:ctrlPr>
+                    <w:rPr>
+                      <w:rFonts w:ascii="Cambria Math" w:hAnsi="Cambria Math" w:cstheme="majorBidi"/>
+                      <w:i/>
+                      <w:sz w:val="24"/>
+                      <w:szCs w:val="24"/>
+                    </w:rPr>
+                  </m:ctrlPr>
+                </m:sSubPr>
+                <m:e>
+                  <m:r>
+                    <w:rPr>
+                      <w:rFonts w:ascii="Cambria Math" w:hAnsi="Cambria Math" w:cstheme="majorBidi"/>
+                      <w:sz w:val="24"/>
+                      <w:szCs w:val="24"/>
+                    </w:rPr>
+                    <m:t>s</m:t>
+                  </m:r>
+                </m:e>
+                <m:sub>
+                  <m:r>
+                    <w:rPr>
+                      <w:rFonts w:ascii="Cambria Math" w:hAnsi="Cambria Math" w:cstheme="majorBidi"/>
+                      <w:sz w:val="24"/>
+                      <w:szCs w:val="24"/>
+                    </w:rPr>
+                    <m:t>t</m:t>
+                  </m:r>
+                </m:sub>
+              </m:sSub>
+            </m:e>
+          </m:d>
+        </m:oMath>
+      </m:oMathPara>
+    </w:p>
+    <w:p>
+      <w:pPr>
+        <w:rPr>
+          <w:rFonts w:eastAsiaTheme="minorEastAsia"/>
+          <w:rtl/>
+        </w:rPr>
+      </w:pPr>
+      <m:oMathPara>
+        <m:oMath>
+          <m:sSub>
+            <m:sSubPr>
+              <m:ctrlPr>
+                <w:rPr>
+                  <w:rFonts w:ascii="Cambria Math" w:eastAsiaTheme="minorEastAsia" w:hAnsi="Cambria Math" w:cstheme="majorBidi"/>
+                  <w:i/>
+                  <w:sz w:val="24"/>
+                  <w:szCs w:val="24"/>
+                </w:rPr>
+              </m:ctrlPr>
+            </m:sSubPr>
+            <m:e>
+              <m:acc>
+                <m:accPr>
+                  <m:ctrlPr>
+                    <w:rPr>
+                      <w:rFonts w:ascii="Cambria Math" w:eastAsiaTheme="minorEastAsia" w:hAnsi="Cambria Math" w:cstheme="majorBidi"/>
+                      <w:i/>
+                      <w:sz w:val="24"/>
+                      <w:szCs w:val="24"/>
+                    </w:rPr>
+                  </m:ctrlPr>
+                </m:accPr>
+                <m:e>
+                  <m:r>
+                    <w:rPr>
+                      <w:rFonts w:ascii="Cambria Math" w:eastAsiaTheme="minorEastAsia" w:hAnsi="Cambria Math" w:cstheme="majorBidi"/>
+                      <w:sz w:val="24"/>
+                      <w:szCs w:val="24"/>
+                    </w:rPr>
+                    <m:t>Q</m:t>
+                  </m:r>
+                </m:e>
+              </m:acc>
+            </m:e>
+            <m:sub>
+              <m:r>
+                <w:rPr>
+                  <w:rFonts w:ascii="Cambria Math" w:eastAsiaTheme="minorEastAsia" w:hAnsi="Cambria Math" w:cstheme="majorBidi"/>
+                  <w:sz w:val="24"/>
+                  <w:szCs w:val="24"/>
+                </w:rPr>
+                <m:t>w</m:t>
+              </m:r>
+            </m:sub>
+          </m:sSub>
+          <m:d>
+            <m:dPr>
+              <m:ctrlPr>
+                <w:rPr>
+                  <w:rFonts w:ascii="Cambria Math" w:eastAsiaTheme="minorEastAsia" w:hAnsi="Cambria Math" w:cstheme="majorBidi"/>
+                  <w:i/>
+                  <w:sz w:val="24"/>
+                  <w:szCs w:val="24"/>
+                </w:rPr>
+              </m:ctrlPr>
+            </m:dPr>
+            <m:e>
+              <m:sSub>
+                <m:sSubPr>
+                  <m:ctrlPr>
+                    <w:rPr>
+                      <w:rFonts w:ascii="Cambria Math" w:eastAsiaTheme="minorEastAsia" w:hAnsi="Cambria Math" w:cstheme="majorBidi"/>
+                      <w:i/>
+                      <w:sz w:val="24"/>
+                      <w:szCs w:val="24"/>
+                    </w:rPr>
+                  </m:ctrlPr>
+                </m:sSubPr>
+                <m:e>
+                  <m:r>
+                    <w:rPr>
+                      <w:rFonts w:ascii="Cambria Math" w:eastAsiaTheme="minorEastAsia" w:hAnsi="Cambria Math" w:cstheme="majorBidi"/>
+                      <w:sz w:val="24"/>
+                      <w:szCs w:val="24"/>
+                    </w:rPr>
+                    <m:t>s</m:t>
+                  </m:r>
+                </m:e>
+                <m:sub>
+                  <m:r>
+                    <w:rPr>
+                      <w:rFonts w:ascii="Cambria Math" w:eastAsiaTheme="minorEastAsia" w:hAnsi="Cambria Math" w:cstheme="majorBidi"/>
+                      <w:sz w:val="24"/>
+                      <w:szCs w:val="24"/>
+                    </w:rPr>
+                    <m:t>t</m:t>
+                  </m:r>
+                </m:sub>
+              </m:sSub>
+              <m:r>
+                <w:rPr>
+                  <w:rFonts w:ascii="Cambria Math" w:eastAsiaTheme="minorEastAsia" w:hAnsi="Cambria Math" w:cstheme="majorBidi"/>
+                  <w:sz w:val="24"/>
+                  <w:szCs w:val="24"/>
+                </w:rPr>
+                <m:t>,</m:t>
+              </m:r>
+              <m:sSub>
+                <m:sSubPr>
+                  <m:ctrlPr>
+                    <w:rPr>
+                      <w:rFonts w:ascii="Cambria Math" w:eastAsiaTheme="minorEastAsia" w:hAnsi="Cambria Math" w:cstheme="majorBidi"/>
+                      <w:i/>
+                      <w:sz w:val="24"/>
+                      <w:szCs w:val="24"/>
+                    </w:rPr>
+                  </m:ctrlPr>
+                </m:sSubPr>
+                <m:e>
+                  <m:r>
+                    <w:rPr>
+                      <w:rFonts w:ascii="Cambria Math" w:eastAsiaTheme="minorEastAsia" w:hAnsi="Cambria Math" w:cstheme="majorBidi"/>
+                      <w:sz w:val="24"/>
+                      <w:szCs w:val="24"/>
+                    </w:rPr>
+                    <m:t>a</m:t>
+                  </m:r>
+                </m:e>
+                <m:sub>
+                  <m:r>
+                    <w:rPr>
+                      <w:rFonts w:ascii="Cambria Math" w:eastAsiaTheme="minorEastAsia" w:hAnsi="Cambria Math" w:cstheme="majorBidi"/>
+                      <w:sz w:val="24"/>
+                      <w:szCs w:val="24"/>
+                    </w:rPr>
+                    <m:t>t</m:t>
+                  </m:r>
+                </m:sub>
+              </m:sSub>
+            </m:e>
+          </m:d>
+          <m:r>
+            <w:rPr>
+              <w:rFonts w:ascii="Cambria Math" w:hAnsi="Cambria Math"/>
+            </w:rPr>
+            <m:t xml:space="preserve">= </m:t>
+          </m:r>
+          <m:sSub>
+            <m:sSubPr>
+              <m:ctrlPr>
+                <w:rPr>
+                  <w:rFonts w:ascii="Cambria Math" w:hAnsi="Cambria Math"/>
+                  <w:i/>
+                </w:rPr>
+              </m:ctrlPr>
+            </m:sSubPr>
+            <m:e>
+              <m:r>
+                <w:rPr>
+                  <w:rFonts w:ascii="Cambria Math" w:hAnsi="Cambria Math"/>
+                </w:rPr>
+                <m:t>r</m:t>
+              </m:r>
+            </m:e>
+            <m:sub>
+              <m:r>
+                <w:rPr>
+                  <w:rFonts w:ascii="Cambria Math" w:hAnsi="Cambria Math"/>
+                </w:rPr>
+                <m:t>t+1</m:t>
+              </m:r>
+            </m:sub>
+          </m:sSub>
+          <m:r>
+            <w:rPr>
+              <w:rFonts w:ascii="Cambria Math" w:hAnsi="Cambria Math"/>
+            </w:rPr>
+            <m:t>+γ</m:t>
+          </m:r>
+          <m:sSub>
+            <m:sSubPr>
+              <m:ctrlPr>
+                <w:rPr>
+                  <w:rFonts w:ascii="Cambria Math" w:hAnsi="Cambria Math" w:cstheme="majorBidi"/>
+                  <w:i/>
+                  <w:sz w:val="24"/>
+                  <w:szCs w:val="24"/>
+                </w:rPr>
+              </m:ctrlPr>
+            </m:sSubPr>
+            <m:e>
+              <m:acc>
+                <m:accPr>
+                  <m:ctrlPr>
+                    <w:rPr>
+                      <w:rFonts w:ascii="Cambria Math" w:hAnsi="Cambria Math" w:cstheme="majorBidi"/>
+                      <w:i/>
+                      <w:sz w:val="24"/>
+                      <w:szCs w:val="24"/>
+                    </w:rPr>
+                  </m:ctrlPr>
+                </m:accPr>
+                <m:e>
+                  <m:r>
+                    <w:rPr>
+                      <w:rFonts w:ascii="Cambria Math" w:hAnsi="Cambria Math" w:cstheme="majorBidi"/>
+                      <w:sz w:val="24"/>
+                      <w:szCs w:val="24"/>
+                    </w:rPr>
+                    <m:t>V</m:t>
+                  </m:r>
+                </m:e>
+              </m:acc>
+            </m:e>
+            <m:sub>
+              <m:r>
+                <w:rPr>
+                  <w:rFonts w:ascii="Cambria Math" w:hAnsi="Cambria Math" w:cstheme="majorBidi"/>
+                  <w:sz w:val="24"/>
+                  <w:szCs w:val="24"/>
+                </w:rPr>
+                <m:t>v</m:t>
+              </m:r>
+            </m:sub>
+          </m:sSub>
+          <m:d>
+            <m:dPr>
+              <m:ctrlPr>
+                <w:rPr>
+                  <w:rFonts w:ascii="Cambria Math" w:hAnsi="Cambria Math" w:cstheme="majorBidi"/>
+                  <w:i/>
+                  <w:sz w:val="24"/>
+                  <w:szCs w:val="24"/>
+                </w:rPr>
+              </m:ctrlPr>
+            </m:dPr>
+            <m:e>
+              <m:sSub>
+                <m:sSubPr>
+                  <m:ctrlPr>
+                    <w:rPr>
+                      <w:rFonts w:ascii="Cambria Math" w:hAnsi="Cambria Math" w:cstheme="majorBidi"/>
+                      <w:i/>
+                      <w:sz w:val="24"/>
+                      <w:szCs w:val="24"/>
+                    </w:rPr>
+                  </m:ctrlPr>
+                </m:sSubPr>
+                <m:e>
+                  <m:r>
+                    <w:rPr>
+                      <w:rFonts w:ascii="Cambria Math" w:hAnsi="Cambria Math" w:cstheme="majorBidi"/>
+                      <w:sz w:val="24"/>
+                      <w:szCs w:val="24"/>
+                    </w:rPr>
+                    <m:t>s</m:t>
+                  </m:r>
+                </m:e>
+                <m:sub>
+                  <m:r>
+                    <w:rPr>
+                      <w:rFonts w:ascii="Cambria Math" w:hAnsi="Cambria Math" w:cstheme="majorBidi"/>
+                      <w:sz w:val="24"/>
+                      <w:szCs w:val="24"/>
+                    </w:rPr>
+                    <m:t>t</m:t>
+                  </m:r>
+                  <m:r>
+                    <w:rPr>
+                      <w:rFonts w:ascii="Cambria Math" w:hAnsi="Cambria Math" w:cstheme="majorBidi"/>
+                      <w:sz w:val="24"/>
+                      <w:szCs w:val="24"/>
+                    </w:rPr>
+                    <m:t>+1</m:t>
+                  </m:r>
+                </m:sub>
+              </m:sSub>
+            </m:e>
+          </m:d>
+        </m:oMath>
+      </m:oMathPara>
+    </w:p>
+    <w:p>
+      <w:pPr>
+        <w:rPr>
+          <w:rFonts w:eastAsiaTheme="minorEastAsia"/>
+          <w:rtl/>
+        </w:rPr>
+      </w:pPr>
+      <m:oMathPara>
+        <m:oMath>
+          <m:sSub>
+            <m:sSubPr>
+              <m:ctrlPr>
+                <w:rPr>
+                  <w:rFonts w:ascii="Cambria Math" w:hAnsi="Cambria Math" w:cstheme="majorBidi"/>
+                  <w:i/>
+                  <w:sz w:val="24"/>
+                  <w:szCs w:val="24"/>
+                </w:rPr>
+              </m:ctrlPr>
+            </m:sSubPr>
+            <m:e>
+              <m:acc>
+                <m:accPr>
+                  <m:ctrlPr>
+                    <w:rPr>
+                      <w:rFonts w:ascii="Cambria Math" w:hAnsi="Cambria Math" w:cstheme="majorBidi"/>
+                      <w:i/>
+                      <w:sz w:val="24"/>
+                      <w:szCs w:val="24"/>
+                    </w:rPr>
+                  </m:ctrlPr>
+                </m:accPr>
+                <m:e>
+                  <m:r>
+                    <w:rPr>
+                      <w:rFonts w:ascii="Cambria Math" w:hAnsi="Cambria Math" w:cstheme="majorBidi"/>
+                      <w:sz w:val="24"/>
+                      <w:szCs w:val="24"/>
+                    </w:rPr>
+                    <m:t>A</m:t>
+                  </m:r>
+                </m:e>
+              </m:acc>
+            </m:e>
+            <m:sub>
+              <m:r>
+                <w:rPr>
+                  <w:rFonts w:ascii="Cambria Math" w:hAnsi="Cambria Math" w:cstheme="majorBidi"/>
+                  <w:sz w:val="24"/>
+                  <w:szCs w:val="24"/>
+                </w:rPr>
+                <m:t>t</m:t>
+              </m:r>
+            </m:sub>
+          </m:sSub>
+          <m:r>
+            <w:rPr>
+              <w:rFonts w:ascii="Cambria Math" w:hAnsi="Cambria Math"/>
+            </w:rPr>
+            <m:t xml:space="preserve">= </m:t>
+          </m:r>
+          <m:sSub>
+            <m:sSubPr>
+              <m:ctrlPr>
+                <w:rPr>
+                  <w:rFonts w:ascii="Cambria Math" w:hAnsi="Cambria Math"/>
+                  <w:i/>
+                </w:rPr>
+              </m:ctrlPr>
+            </m:sSubPr>
+            <m:e>
+              <m:r>
+                <w:rPr>
+                  <w:rFonts w:ascii="Cambria Math" w:hAnsi="Cambria Math"/>
+                </w:rPr>
+                <m:t>r</m:t>
+              </m:r>
+            </m:e>
+            <m:sub>
+              <m:r>
+                <w:rPr>
+                  <w:rFonts w:ascii="Cambria Math" w:hAnsi="Cambria Math"/>
+                </w:rPr>
+                <m:t>t+1</m:t>
+              </m:r>
+            </m:sub>
+          </m:sSub>
+          <m:r>
+            <w:rPr>
+              <w:rFonts w:ascii="Cambria Math" w:hAnsi="Cambria Math"/>
+            </w:rPr>
+            <m:t>+γ</m:t>
+          </m:r>
+          <m:sSub>
+            <m:sSubPr>
+              <m:ctrlPr>
+                <w:rPr>
+                  <w:rFonts w:ascii="Cambria Math" w:hAnsi="Cambria Math" w:cstheme="majorBidi"/>
+                  <w:i/>
+                  <w:sz w:val="24"/>
+                  <w:szCs w:val="24"/>
+                </w:rPr>
+              </m:ctrlPr>
+            </m:sSubPr>
+            <m:e>
+              <m:acc>
+                <m:accPr>
+                  <m:ctrlPr>
+                    <w:rPr>
+                      <w:rFonts w:ascii="Cambria Math" w:hAnsi="Cambria Math" w:cstheme="majorBidi"/>
+                      <w:i/>
+                      <w:sz w:val="24"/>
+                      <w:szCs w:val="24"/>
+                    </w:rPr>
+                  </m:ctrlPr>
+                </m:accPr>
+                <m:e>
+                  <m:r>
+                    <w:rPr>
+                      <w:rFonts w:ascii="Cambria Math" w:hAnsi="Cambria Math" w:cstheme="majorBidi"/>
+                      <w:sz w:val="24"/>
+                      <w:szCs w:val="24"/>
+                    </w:rPr>
+                    <m:t>V</m:t>
+                  </m:r>
+                </m:e>
+              </m:acc>
+            </m:e>
+            <m:sub>
+              <m:r>
+                <w:rPr>
+                  <w:rFonts w:ascii="Cambria Math" w:hAnsi="Cambria Math" w:cstheme="majorBidi"/>
+                  <w:sz w:val="24"/>
+                  <w:szCs w:val="24"/>
+                </w:rPr>
+                <m:t>v</m:t>
+              </m:r>
+            </m:sub>
+          </m:sSub>
+          <m:d>
+            <m:dPr>
+              <m:ctrlPr>
+                <w:rPr>
+                  <w:rFonts w:ascii="Cambria Math" w:hAnsi="Cambria Math" w:cstheme="majorBidi"/>
+                  <w:i/>
+                  <w:sz w:val="24"/>
+                  <w:szCs w:val="24"/>
+                </w:rPr>
+              </m:ctrlPr>
+            </m:dPr>
+            <m:e>
+              <m:sSub>
+                <m:sSubPr>
+                  <m:ctrlPr>
+                    <w:rPr>
+                      <w:rFonts w:ascii="Cambria Math" w:hAnsi="Cambria Math" w:cstheme="majorBidi"/>
+                      <w:i/>
+                      <w:sz w:val="24"/>
+                      <w:szCs w:val="24"/>
+                    </w:rPr>
+                  </m:ctrlPr>
+                </m:sSubPr>
+                <m:e>
+                  <m:r>
+                    <w:rPr>
+                      <w:rFonts w:ascii="Cambria Math" w:hAnsi="Cambria Math" w:cstheme="majorBidi"/>
+                      <w:sz w:val="24"/>
+                      <w:szCs w:val="24"/>
+                    </w:rPr>
+                    <m:t>s</m:t>
+                  </m:r>
+                </m:e>
+                <m:sub>
+                  <m:r>
+                    <w:rPr>
+                      <w:rFonts w:ascii="Cambria Math" w:hAnsi="Cambria Math" w:cstheme="majorBidi"/>
+                      <w:sz w:val="24"/>
+                      <w:szCs w:val="24"/>
+                    </w:rPr>
+                    <m:t>t+1</m:t>
+                  </m:r>
+                </m:sub>
+              </m:sSub>
+            </m:e>
+          </m:d>
+          <m:r>
+            <w:rPr>
+              <w:rFonts w:ascii="Cambria Math" w:hAnsi="Cambria Math"/>
+            </w:rPr>
+            <m:t xml:space="preserve">- </m:t>
+          </m:r>
+          <m:sSub>
+            <m:sSubPr>
+              <m:ctrlPr>
+                <w:rPr>
+                  <w:rFonts w:ascii="Cambria Math" w:hAnsi="Cambria Math" w:cstheme="majorBidi"/>
+                  <w:i/>
+                  <w:sz w:val="24"/>
+                  <w:szCs w:val="24"/>
+                </w:rPr>
+              </m:ctrlPr>
+            </m:sSubPr>
+            <m:e>
+              <m:acc>
+                <m:accPr>
+                  <m:ctrlPr>
+                    <w:rPr>
+                      <w:rFonts w:ascii="Cambria Math" w:hAnsi="Cambria Math" w:cstheme="majorBidi"/>
+                      <w:i/>
+                      <w:sz w:val="24"/>
+                      <w:szCs w:val="24"/>
+                    </w:rPr>
+                  </m:ctrlPr>
+                </m:accPr>
+                <m:e>
+                  <m:r>
+                    <w:rPr>
+                      <w:rFonts w:ascii="Cambria Math" w:hAnsi="Cambria Math" w:cstheme="majorBidi"/>
+                      <w:sz w:val="24"/>
+                      <w:szCs w:val="24"/>
+                    </w:rPr>
+                    <m:t>V</m:t>
+                  </m:r>
+                </m:e>
+              </m:acc>
+            </m:e>
+            <m:sub>
+              <m:r>
+                <w:rPr>
+                  <w:rFonts w:ascii="Cambria Math" w:hAnsi="Cambria Math" w:cstheme="majorBidi"/>
+                  <w:sz w:val="24"/>
+                  <w:szCs w:val="24"/>
+                </w:rPr>
+                <m:t>v</m:t>
+              </m:r>
+            </m:sub>
+          </m:sSub>
+          <m:d>
+            <m:dPr>
+              <m:ctrlPr>
+                <w:rPr>
+                  <w:rFonts w:ascii="Cambria Math" w:hAnsi="Cambria Math" w:cstheme="majorBidi"/>
+                  <w:i/>
+                  <w:sz w:val="24"/>
+                  <w:szCs w:val="24"/>
+                </w:rPr>
+              </m:ctrlPr>
+            </m:dPr>
+            <m:e>
+              <m:sSub>
+                <m:sSubPr>
+                  <m:ctrlPr>
+                    <w:rPr>
+                      <w:rFonts w:ascii="Cambria Math" w:hAnsi="Cambria Math" w:cstheme="majorBidi"/>
+                      <w:i/>
+                      <w:sz w:val="24"/>
+                      <w:szCs w:val="24"/>
+                    </w:rPr>
+                  </m:ctrlPr>
+                </m:sSubPr>
+                <m:e>
+                  <m:r>
+                    <w:rPr>
+                      <w:rFonts w:ascii="Cambria Math" w:hAnsi="Cambria Math" w:cstheme="majorBidi"/>
+                      <w:sz w:val="24"/>
+                      <w:szCs w:val="24"/>
+                    </w:rPr>
+                    <m:t>s</m:t>
+                  </m:r>
+                </m:e>
+                <m:sub>
+                  <m:r>
+                    <w:rPr>
+                      <w:rFonts w:ascii="Cambria Math" w:hAnsi="Cambria Math" w:cstheme="majorBidi"/>
+                      <w:sz w:val="24"/>
+                      <w:szCs w:val="24"/>
                     </w:rPr>
                     <m:t>t</m:t>
                   </m:r>
@@ -3732,23 +4609,43 @@
             <m:sSubPr>
               <m:ctrlPr>
                 <w:rPr>
-                  <w:rFonts w:ascii="Cambria Math" w:hAnsi="Cambria Math"/>
+                  <w:rFonts w:ascii="Cambria Math" w:hAnsi="Cambria Math" w:cstheme="majorBidi"/>
                   <w:i/>
+                  <w:sz w:val="24"/>
+                  <w:szCs w:val="24"/>
                 </w:rPr>
               </m:ctrlPr>
             </m:sSubPr>
             <m:e>
-              <m:r>
-                <w:rPr>
-                  <w:rFonts w:ascii="Cambria Math" w:hAnsi="Cambria Math"/>
-                </w:rPr>
-                <m:t>A</m:t>
-              </m:r>
+              <m:acc>
+                <m:accPr>
+                  <m:ctrlPr>
+                    <w:rPr>
+                      <w:rFonts w:ascii="Cambria Math" w:hAnsi="Cambria Math" w:cstheme="majorBidi"/>
+                      <w:i/>
+                      <w:sz w:val="24"/>
+                      <w:szCs w:val="24"/>
+                    </w:rPr>
+                  </m:ctrlPr>
+                </m:accPr>
+                <m:e>
+                  <m:r>
+                    <w:rPr>
+                      <w:rFonts w:ascii="Cambria Math" w:hAnsi="Cambria Math" w:cstheme="majorBidi"/>
+                      <w:sz w:val="24"/>
+                      <w:szCs w:val="24"/>
+                    </w:rPr>
+                    <m:t>δ</m:t>
+                  </m:r>
+                </m:e>
+              </m:acc>
             </m:e>
             <m:sub>
               <m:r>
                 <w:rPr>
-                  <w:rFonts w:ascii="Cambria Math" w:hAnsi="Cambria Math"/>
+                  <w:rFonts w:ascii="Cambria Math" w:hAnsi="Cambria Math" w:cstheme="majorBidi"/>
+                  <w:sz w:val="24"/>
+                  <w:szCs w:val="24"/>
                 </w:rPr>
                 <m:t>t</m:t>
               </m:r>
@@ -3764,652 +4661,50 @@
             <m:sSubPr>
               <m:ctrlPr>
                 <w:rPr>
-                  <w:rFonts w:ascii="Cambria Math" w:hAnsi="Cambria Math"/>
+                  <w:rFonts w:ascii="Cambria Math" w:hAnsi="Cambria Math" w:cstheme="majorBidi"/>
                   <w:i/>
+                  <w:sz w:val="24"/>
+                  <w:szCs w:val="24"/>
                 </w:rPr>
               </m:ctrlPr>
             </m:sSubPr>
             <m:e>
-              <m:r>
-                <w:rPr>
-                  <w:rFonts w:ascii="Cambria Math" w:hAnsi="Cambria Math"/>
-                </w:rPr>
-                <m:t>Q</m:t>
-              </m:r>
+              <m:acc>
+                <m:accPr>
+                  <m:ctrlPr>
+                    <w:rPr>
+                      <w:rFonts w:ascii="Cambria Math" w:hAnsi="Cambria Math" w:cstheme="majorBidi"/>
+                      <w:i/>
+                      <w:sz w:val="24"/>
+                      <w:szCs w:val="24"/>
+                    </w:rPr>
+                  </m:ctrlPr>
+                </m:accPr>
+                <m:e>
+                  <m:r>
+                    <w:rPr>
+                      <w:rFonts w:ascii="Cambria Math" w:hAnsi="Cambria Math" w:cstheme="majorBidi"/>
+                      <w:sz w:val="24"/>
+                      <w:szCs w:val="24"/>
+                    </w:rPr>
+                    <m:t>A</m:t>
+                  </m:r>
+                </m:e>
+              </m:acc>
             </m:e>
             <m:sub>
               <m:r>
                 <w:rPr>
-                  <w:rFonts w:ascii="Cambria Math" w:hAnsi="Cambria Math"/>
-                </w:rPr>
-                <m:t>w</m:t>
-              </m:r>
-            </m:sub>
-          </m:sSub>
-          <m:d>
-            <m:dPr>
-              <m:ctrlPr>
-                <w:rPr>
-                  <w:rFonts w:ascii="Cambria Math" w:hAnsi="Cambria Math"/>
-                  <w:i/>
-                </w:rPr>
-              </m:ctrlPr>
-            </m:dPr>
-            <m:e>
-              <m:sSub>
-                <m:sSubPr>
-                  <m:ctrlPr>
-                    <w:rPr>
-                      <w:rFonts w:ascii="Cambria Math" w:hAnsi="Cambria Math"/>
-                      <w:i/>
-                    </w:rPr>
-                  </m:ctrlPr>
-                </m:sSubPr>
-                <m:e>
-                  <m:r>
-                    <w:rPr>
-                      <w:rFonts w:ascii="Cambria Math" w:hAnsi="Cambria Math"/>
-                    </w:rPr>
-                    <m:t>s</m:t>
-                  </m:r>
-                </m:e>
-                <m:sub>
-                  <m:r>
-                    <w:rPr>
-                      <w:rFonts w:ascii="Cambria Math" w:hAnsi="Cambria Math"/>
-                    </w:rPr>
-                    <m:t>t</m:t>
-                  </m:r>
-                </m:sub>
-              </m:sSub>
-              <m:r>
-                <w:rPr>
-                  <w:rFonts w:ascii="Cambria Math" w:hAnsi="Cambria Math"/>
-                </w:rPr>
-                <m:t xml:space="preserve">, </m:t>
-              </m:r>
-              <m:sSub>
-                <m:sSubPr>
-                  <m:ctrlPr>
-                    <w:rPr>
-                      <w:rFonts w:ascii="Cambria Math" w:hAnsi="Cambria Math"/>
-                      <w:i/>
-                    </w:rPr>
-                  </m:ctrlPr>
-                </m:sSubPr>
-                <m:e>
-                  <m:r>
-                    <w:rPr>
-                      <w:rFonts w:ascii="Cambria Math" w:hAnsi="Cambria Math"/>
-                    </w:rPr>
-                    <m:t>a</m:t>
-                  </m:r>
-                </m:e>
-                <m:sub>
-                  <m:r>
-                    <w:rPr>
-                      <w:rFonts w:ascii="Cambria Math" w:hAnsi="Cambria Math"/>
-                    </w:rPr>
-                    <m:t>t</m:t>
-                  </m:r>
-                </m:sub>
-              </m:sSub>
-            </m:e>
-          </m:d>
-          <m:r>
-            <w:rPr>
-              <w:rFonts w:ascii="Cambria Math" w:hAnsi="Cambria Math"/>
-            </w:rPr>
-            <m:t xml:space="preserve">- </m:t>
-          </m:r>
-          <m:sSub>
-            <m:sSubPr>
-              <m:ctrlPr>
-                <w:rPr>
-                  <w:rFonts w:ascii="Cambria Math" w:hAnsi="Cambria Math"/>
-                  <w:i/>
-                </w:rPr>
-              </m:ctrlPr>
-            </m:sSubPr>
-            <m:e>
-              <m:r>
-                <w:rPr>
-                  <w:rFonts w:ascii="Cambria Math" w:hAnsi="Cambria Math"/>
-                </w:rPr>
-                <m:t>V</m:t>
-              </m:r>
-            </m:e>
-            <m:sub>
-              <m:r>
-                <w:rPr>
-                  <w:rFonts w:ascii="Cambria Math" w:hAnsi="Cambria Math"/>
-                </w:rPr>
-                <m:t>v</m:t>
-              </m:r>
-            </m:sub>
-          </m:sSub>
-          <m:d>
-            <m:dPr>
-              <m:ctrlPr>
-                <w:rPr>
-                  <w:rFonts w:ascii="Cambria Math" w:hAnsi="Cambria Math"/>
-                  <w:i/>
-                </w:rPr>
-              </m:ctrlPr>
-            </m:dPr>
-            <m:e>
-              <m:sSub>
-                <m:sSubPr>
-                  <m:ctrlPr>
-                    <w:rPr>
-                      <w:rFonts w:ascii="Cambria Math" w:hAnsi="Cambria Math"/>
-                      <w:i/>
-                    </w:rPr>
-                  </m:ctrlPr>
-                </m:sSubPr>
-                <m:e>
-                  <m:r>
-                    <w:rPr>
-                      <w:rFonts w:ascii="Cambria Math" w:hAnsi="Cambria Math"/>
-                    </w:rPr>
-                    <m:t>s</m:t>
-                  </m:r>
-                </m:e>
-                <m:sub>
-                  <m:r>
-                    <w:rPr>
-                      <w:rFonts w:ascii="Cambria Math" w:hAnsi="Cambria Math"/>
-                    </w:rPr>
-                    <m:t>t</m:t>
-                  </m:r>
-                </m:sub>
-              </m:sSub>
-            </m:e>
-          </m:d>
-        </m:oMath>
-      </m:oMathPara>
-    </w:p>
-    <w:p>
-      <w:pPr>
-        <w:rPr>
-          <w:rFonts w:eastAsiaTheme="minorEastAsia"/>
-        </w:rPr>
-      </w:pPr>
-      <m:oMathPara>
-        <m:oMath>
-          <m:sSub>
-            <m:sSubPr>
-              <m:ctrlPr>
-                <w:rPr>
-                  <w:rFonts w:ascii="Cambria Math" w:hAnsi="Cambria Math"/>
-                  <w:i/>
-                </w:rPr>
-              </m:ctrlPr>
-            </m:sSubPr>
-            <m:e>
-              <m:r>
-                <w:rPr>
-                  <w:rFonts w:ascii="Cambria Math" w:hAnsi="Cambria Math"/>
-                </w:rPr>
-                <m:t>Q</m:t>
-              </m:r>
-            </m:e>
-            <m:sub>
-              <m:r>
-                <w:rPr>
-                  <w:rFonts w:ascii="Cambria Math" w:hAnsi="Cambria Math"/>
-                </w:rPr>
-                <m:t>w</m:t>
-              </m:r>
-            </m:sub>
-          </m:sSub>
-          <m:d>
-            <m:dPr>
-              <m:ctrlPr>
-                <w:rPr>
-                  <w:rFonts w:ascii="Cambria Math" w:hAnsi="Cambria Math"/>
-                  <w:i/>
-                </w:rPr>
-              </m:ctrlPr>
-            </m:dPr>
-            <m:e>
-              <m:sSub>
-                <m:sSubPr>
-                  <m:ctrlPr>
-                    <w:rPr>
-                      <w:rFonts w:ascii="Cambria Math" w:hAnsi="Cambria Math"/>
-                      <w:i/>
-                    </w:rPr>
-                  </m:ctrlPr>
-                </m:sSubPr>
-                <m:e>
-                  <m:r>
-                    <w:rPr>
-                      <w:rFonts w:ascii="Cambria Math" w:hAnsi="Cambria Math"/>
-                    </w:rPr>
-                    <m:t>s</m:t>
-                  </m:r>
-                </m:e>
-                <m:sub>
-                  <m:r>
-                    <w:rPr>
-                      <w:rFonts w:ascii="Cambria Math" w:hAnsi="Cambria Math"/>
-                    </w:rPr>
-                    <m:t>t</m:t>
-                  </m:r>
-                </m:sub>
-              </m:sSub>
-              <m:r>
-                <w:rPr>
-                  <w:rFonts w:ascii="Cambria Math" w:hAnsi="Cambria Math"/>
-                </w:rPr>
-                <m:t xml:space="preserve">, </m:t>
-              </m:r>
-              <m:sSub>
-                <m:sSubPr>
-                  <m:ctrlPr>
-                    <w:rPr>
-                      <w:rFonts w:ascii="Cambria Math" w:hAnsi="Cambria Math"/>
-                      <w:i/>
-                    </w:rPr>
-                  </m:ctrlPr>
-                </m:sSubPr>
-                <m:e>
-                  <m:r>
-                    <w:rPr>
-                      <w:rFonts w:ascii="Cambria Math" w:hAnsi="Cambria Math"/>
-                    </w:rPr>
-                    <m:t>a</m:t>
-                  </m:r>
-                </m:e>
-                <m:sub>
-                  <m:r>
-                    <w:rPr>
-                      <w:rFonts w:ascii="Cambria Math" w:hAnsi="Cambria Math"/>
-                    </w:rPr>
-                    <m:t>t</m:t>
-                  </m:r>
-                </m:sub>
-              </m:sSub>
-            </m:e>
-          </m:d>
-          <m:r>
-            <w:rPr>
-              <w:rFonts w:ascii="Cambria Math" w:hAnsi="Cambria Math"/>
-            </w:rPr>
-            <m:t>=</m:t>
-          </m:r>
-          <m:sSub>
-            <m:sSubPr>
-              <m:ctrlPr>
-                <w:rPr>
-                  <w:rFonts w:ascii="Cambria Math" w:hAnsi="Cambria Math"/>
-                  <w:i/>
-                </w:rPr>
-              </m:ctrlPr>
-            </m:sSubPr>
-            <m:e>
-              <m:r>
-                <w:rPr>
-                  <w:rFonts w:ascii="Cambria Math" w:hAnsi="Cambria Math"/>
-                </w:rPr>
-                <m:t>A</m:t>
-              </m:r>
-            </m:e>
-            <m:sub>
-              <m:r>
-                <w:rPr>
-                  <w:rFonts w:ascii="Cambria Math" w:hAnsi="Cambria Math"/>
+                  <w:rFonts w:ascii="Cambria Math" w:hAnsi="Cambria Math" w:cstheme="majorBidi"/>
+                  <w:sz w:val="24"/>
+                  <w:szCs w:val="24"/>
                 </w:rPr>
                 <m:t>t</m:t>
               </m:r>
             </m:sub>
           </m:sSub>
-          <m:r>
-            <w:rPr>
-              <w:rFonts w:ascii="Cambria Math" w:hAnsi="Cambria Math"/>
-            </w:rPr>
-            <m:t>+</m:t>
-          </m:r>
-          <m:r>
-            <w:rPr>
-              <w:rFonts w:ascii="Cambria Math" w:hAnsi="Cambria Math"/>
-            </w:rPr>
-            <m:t xml:space="preserve"> </m:t>
-          </m:r>
-          <m:sSub>
-            <m:sSubPr>
-              <m:ctrlPr>
-                <w:rPr>
-                  <w:rFonts w:ascii="Cambria Math" w:hAnsi="Cambria Math"/>
-                  <w:i/>
-                </w:rPr>
-              </m:ctrlPr>
-            </m:sSubPr>
-            <m:e>
-              <m:r>
-                <w:rPr>
-                  <w:rFonts w:ascii="Cambria Math" w:hAnsi="Cambria Math"/>
-                </w:rPr>
-                <m:t>V</m:t>
-              </m:r>
-            </m:e>
-            <m:sub>
-              <m:r>
-                <w:rPr>
-                  <w:rFonts w:ascii="Cambria Math" w:hAnsi="Cambria Math"/>
-                </w:rPr>
-                <m:t>v</m:t>
-              </m:r>
-            </m:sub>
-          </m:sSub>
-          <m:d>
-            <m:dPr>
-              <m:ctrlPr>
-                <w:rPr>
-                  <w:rFonts w:ascii="Cambria Math" w:hAnsi="Cambria Math"/>
-                  <w:i/>
-                </w:rPr>
-              </m:ctrlPr>
-            </m:dPr>
-            <m:e>
-              <m:sSub>
-                <m:sSubPr>
-                  <m:ctrlPr>
-                    <w:rPr>
-                      <w:rFonts w:ascii="Cambria Math" w:hAnsi="Cambria Math"/>
-                      <w:i/>
-                    </w:rPr>
-                  </m:ctrlPr>
-                </m:sSubPr>
-                <m:e>
-                  <m:r>
-                    <w:rPr>
-                      <w:rFonts w:ascii="Cambria Math" w:hAnsi="Cambria Math"/>
-                    </w:rPr>
-                    <m:t>s</m:t>
-                  </m:r>
-                </m:e>
-                <m:sub>
-                  <m:r>
-                    <w:rPr>
-                      <w:rFonts w:ascii="Cambria Math" w:hAnsi="Cambria Math"/>
-                    </w:rPr>
-                    <m:t>t</m:t>
-                  </m:r>
-                </m:sub>
-              </m:sSub>
-            </m:e>
-          </m:d>
         </m:oMath>
       </m:oMathPara>
-    </w:p>
-    <w:p>
-      <w:pPr>
-        <w:rPr>
-          <w:rFonts w:eastAsiaTheme="minorEastAsia"/>
-          <w:i/>
-        </w:rPr>
-      </w:pPr>
-      <m:oMathPara>
-        <m:oMath>
-          <m:sSub>
-            <m:sSubPr>
-              <m:ctrlPr>
-                <w:rPr>
-                  <w:rFonts w:ascii="Cambria Math" w:hAnsi="Cambria Math"/>
-                  <w:i/>
-                </w:rPr>
-              </m:ctrlPr>
-            </m:sSubPr>
-            <m:e>
-              <m:r>
-                <w:rPr>
-                  <w:rFonts w:ascii="Cambria Math" w:hAnsi="Cambria Math"/>
-                </w:rPr>
-                <m:t>δ</m:t>
-              </m:r>
-            </m:e>
-            <m:sub>
-              <m:r>
-                <w:rPr>
-                  <w:rFonts w:ascii="Cambria Math" w:hAnsi="Cambria Math"/>
-                </w:rPr>
-                <m:t>t</m:t>
-              </m:r>
-            </m:sub>
-          </m:sSub>
-          <m:r>
-            <w:rPr>
-              <w:rFonts w:ascii="Cambria Math" w:hAnsi="Cambria Math"/>
-            </w:rPr>
-            <m:t>=</m:t>
-          </m:r>
-          <m:sSub>
-            <m:sSubPr>
-              <m:ctrlPr>
-                <w:rPr>
-                  <w:rFonts w:ascii="Cambria Math" w:hAnsi="Cambria Math"/>
-                  <w:i/>
-                </w:rPr>
-              </m:ctrlPr>
-            </m:sSubPr>
-            <m:e>
-              <m:r>
-                <w:rPr>
-                  <w:rFonts w:ascii="Cambria Math" w:hAnsi="Cambria Math"/>
-                </w:rPr>
-                <m:t>r</m:t>
-              </m:r>
-            </m:e>
-            <m:sub>
-              <m:r>
-                <w:rPr>
-                  <w:rFonts w:ascii="Cambria Math" w:hAnsi="Cambria Math"/>
-                </w:rPr>
-                <m:t>t+1</m:t>
-              </m:r>
-            </m:sub>
-          </m:sSub>
-          <m:r>
-            <w:rPr>
-              <w:rFonts w:ascii="Cambria Math" w:hAnsi="Cambria Math"/>
-            </w:rPr>
-            <m:t>+γ</m:t>
-          </m:r>
-          <m:sSub>
-            <m:sSubPr>
-              <m:ctrlPr>
-                <w:rPr>
-                  <w:rFonts w:ascii="Cambria Math" w:hAnsi="Cambria Math"/>
-                  <w:i/>
-                </w:rPr>
-              </m:ctrlPr>
-            </m:sSubPr>
-            <m:e>
-              <m:r>
-                <w:rPr>
-                  <w:rFonts w:ascii="Cambria Math" w:hAnsi="Cambria Math"/>
-                </w:rPr>
-                <m:t>V</m:t>
-              </m:r>
-            </m:e>
-            <m:sub>
-              <m:r>
-                <w:rPr>
-                  <w:rFonts w:ascii="Cambria Math" w:hAnsi="Cambria Math"/>
-                </w:rPr>
-                <m:t>v</m:t>
-              </m:r>
-            </m:sub>
-          </m:sSub>
-          <m:d>
-            <m:dPr>
-              <m:ctrlPr>
-                <w:rPr>
-                  <w:rFonts w:ascii="Cambria Math" w:hAnsi="Cambria Math"/>
-                  <w:i/>
-                </w:rPr>
-              </m:ctrlPr>
-            </m:dPr>
-            <m:e>
-              <m:sSub>
-                <m:sSubPr>
-                  <m:ctrlPr>
-                    <w:rPr>
-                      <w:rFonts w:ascii="Cambria Math" w:hAnsi="Cambria Math"/>
-                      <w:i/>
-                    </w:rPr>
-                  </m:ctrlPr>
-                </m:sSubPr>
-                <m:e>
-                  <m:r>
-                    <w:rPr>
-                      <w:rFonts w:ascii="Cambria Math" w:hAnsi="Cambria Math"/>
-                    </w:rPr>
-                    <m:t>s</m:t>
-                  </m:r>
-                </m:e>
-                <m:sub>
-                  <m:r>
-                    <w:rPr>
-                      <w:rFonts w:ascii="Cambria Math" w:hAnsi="Cambria Math"/>
-                    </w:rPr>
-                    <m:t>t+1</m:t>
-                  </m:r>
-                </m:sub>
-              </m:sSub>
-            </m:e>
-          </m:d>
-          <m:r>
-            <w:rPr>
-              <w:rFonts w:ascii="Cambria Math" w:hAnsi="Cambria Math"/>
-            </w:rPr>
-            <m:t>-</m:t>
-          </m:r>
-          <m:r>
-            <w:rPr>
-              <w:rFonts w:ascii="Cambria Math" w:hAnsi="Cambria Math"/>
-            </w:rPr>
-            <m:t>(</m:t>
-          </m:r>
-          <m:sSub>
-            <m:sSubPr>
-              <m:ctrlPr>
-                <w:rPr>
-                  <w:rFonts w:ascii="Cambria Math" w:hAnsi="Cambria Math"/>
-                  <w:i/>
-                </w:rPr>
-              </m:ctrlPr>
-            </m:sSubPr>
-            <m:e>
-              <m:r>
-                <w:rPr>
-                  <w:rFonts w:ascii="Cambria Math" w:hAnsi="Cambria Math"/>
-                </w:rPr>
-                <m:t>A</m:t>
-              </m:r>
-            </m:e>
-            <m:sub>
-              <m:r>
-                <w:rPr>
-                  <w:rFonts w:ascii="Cambria Math" w:hAnsi="Cambria Math"/>
-                </w:rPr>
-                <m:t>t</m:t>
-              </m:r>
-            </m:sub>
-          </m:sSub>
-          <m:r>
-            <w:rPr>
-              <w:rFonts w:ascii="Cambria Math" w:hAnsi="Cambria Math"/>
-            </w:rPr>
-            <m:t xml:space="preserve">+ </m:t>
-          </m:r>
-          <m:sSub>
-            <m:sSubPr>
-              <m:ctrlPr>
-                <w:rPr>
-                  <w:rFonts w:ascii="Cambria Math" w:hAnsi="Cambria Math"/>
-                  <w:i/>
-                </w:rPr>
-              </m:ctrlPr>
-            </m:sSubPr>
-            <m:e>
-              <m:r>
-                <w:rPr>
-                  <w:rFonts w:ascii="Cambria Math" w:hAnsi="Cambria Math"/>
-                </w:rPr>
-                <m:t>V</m:t>
-              </m:r>
-            </m:e>
-            <m:sub>
-              <m:r>
-                <w:rPr>
-                  <w:rFonts w:ascii="Cambria Math" w:hAnsi="Cambria Math"/>
-                </w:rPr>
-                <m:t>v</m:t>
-              </m:r>
-            </m:sub>
-          </m:sSub>
-          <m:d>
-            <m:dPr>
-              <m:ctrlPr>
-                <w:rPr>
-                  <w:rFonts w:ascii="Cambria Math" w:hAnsi="Cambria Math"/>
-                  <w:i/>
-                </w:rPr>
-              </m:ctrlPr>
-            </m:dPr>
-            <m:e>
-              <m:sSub>
-                <m:sSubPr>
-                  <m:ctrlPr>
-                    <w:rPr>
-                      <w:rFonts w:ascii="Cambria Math" w:hAnsi="Cambria Math"/>
-                      <w:i/>
-                    </w:rPr>
-                  </m:ctrlPr>
-                </m:sSubPr>
-                <m:e>
-                  <m:r>
-                    <w:rPr>
-                      <w:rFonts w:ascii="Cambria Math" w:hAnsi="Cambria Math"/>
-                    </w:rPr>
-                    <m:t>s</m:t>
-                  </m:r>
-                </m:e>
-                <m:sub>
-                  <m:r>
-                    <w:rPr>
-                      <w:rFonts w:ascii="Cambria Math" w:hAnsi="Cambria Math"/>
-                    </w:rPr>
-                    <m:t>t</m:t>
-                  </m:r>
-                </m:sub>
-              </m:sSub>
-              <m:r>
-                <w:rPr>
-                  <w:rFonts w:ascii="Cambria Math" w:hAnsi="Cambria Math"/>
-                </w:rPr>
-                <m:t>)</m:t>
-              </m:r>
-            </m:e>
-          </m:d>
-          <m:r>
-            <w:rPr>
-              <w:rFonts w:ascii="Cambria Math" w:eastAsiaTheme="minorEastAsia" w:hAnsi="Cambria Math"/>
-            </w:rPr>
-            <m:t>)</m:t>
-          </m:r>
-        </m:oMath>
-      </m:oMathPara>
-    </w:p>
-    <w:p>
-      <w:pPr>
-        <w:rPr>
-          <w:rFonts w:eastAsiaTheme="minorEastAsia" w:hint="cs"/>
-        </w:rPr>
-      </w:pPr>
     </w:p>
     <w:p>
       <w:pPr>
@@ -4422,7 +4717,27 @@
         <w:rPr>
           <w:rFonts w:eastAsiaTheme="minorEastAsia"/>
         </w:rPr>
-        <w:t>As you can see, the TD-error includes the difference between the value function and the advantage estimate</w:t>
+        <w:t xml:space="preserve">As you can see, </w:t>
+      </w:r>
+      <w:r>
+        <w:rPr>
+          <w:rFonts w:eastAsiaTheme="minorEastAsia"/>
+        </w:rPr>
+        <w:t xml:space="preserve">the advantages </w:t>
+      </w:r>
+      <w:proofErr w:type="gramStart"/>
+      <w:r>
+        <w:rPr>
+          <w:rFonts w:eastAsiaTheme="minorEastAsia"/>
+        </w:rPr>
+        <w:t>is</w:t>
+      </w:r>
+      <w:proofErr w:type="gramEnd"/>
+      <w:r>
+        <w:rPr>
+          <w:rFonts w:eastAsiaTheme="minorEastAsia"/>
+        </w:rPr>
+        <w:t xml:space="preserve"> simplifies to the definition of the TD error</w:t>
       </w:r>
       <w:r>
         <w:rPr>
@@ -4441,7 +4756,7 @@
       <w:pPr>
         <w:jc w:val="right"/>
         <w:rPr>
-          <w:rFonts w:eastAsiaTheme="minorEastAsia" w:hint="cs"/>
+          <w:rFonts w:eastAsiaTheme="minorEastAsia"/>
           <w:rtl/>
         </w:rPr>
       </w:pPr>
@@ -4449,13 +4764,18 @@
     <w:p>
       <w:pPr>
         <w:jc w:val="right"/>
-        <w:rPr>
-          <w:rFonts w:hint="cs"/>
-        </w:rPr>
       </w:pPr>
       <w:r>
         <w:lastRenderedPageBreak/>
-        <w:t>In the Actor-Critic model, the actor is the policy network, which decides which actions to take based on the current state. Its role is to select actions that maximize expected future rewards. The critic, on the other hand, is the value network, which evaluates the state or state-action pairs and provides feedback to the actor about the goodness of its actions. Its role is to estimate the value of being in a certain state or taking a certain action in a given state, guiding the actor towards better actions.</w:t>
+        <w:t xml:space="preserve">In the Actor-Critic model, the actor is the policy network, which decides which actions to take based on the current state. Its role is to select actions that maximize expected future rewards. The critic, on the other hand, is the value network, which evaluates the state or state-action pairs and provides feedback to the actor about the goodness of its actions. Its role is to estimate the value of being in a certain state or taking a certain action </w:t>
+      </w:r>
+      <w:proofErr w:type="gramStart"/>
+      <w:r>
+        <w:t>in a given</w:t>
+      </w:r>
+      <w:proofErr w:type="gramEnd"/>
+      <w:r>
+        <w:t xml:space="preserve"> state, guiding the actor towards better actions.</w:t>
       </w:r>
     </w:p>
     <w:sectPr>
@@ -5073,6 +5393,7 @@
   <w:style w:type="character" w:default="1" w:styleId="a0">
     <w:name w:val="Default Paragraph Font"/>
     <w:uiPriority w:val="1"/>
+    <w:semiHidden/>
     <w:unhideWhenUsed/>
   </w:style>
   <w:style w:type="table" w:default="1" w:styleId="a1">

</xml_diff>